<commit_message>
Fixed type on CDN bullets
</commit_message>
<xml_diff>
--- a/DrewBayles_Resume.docx
+++ b/DrewBayles_Resume.docx
@@ -764,15 +764,7 @@
           <w:sz w:val="22"/>
           <w:szCs w:val="22"/>
         </w:rPr>
-        <w:t xml:space="preserve">Sep 2020 </w:t>
-      </w:r>
-      <w:r>
-        <w:rPr>
-          <w:b w:val="0"/>
-          <w:sz w:val="22"/>
-          <w:szCs w:val="22"/>
-        </w:rPr>
-        <w:t>– Present</w:t>
+        <w:t>Sep 2020 – Present</w:t>
       </w:r>
     </w:p>
     <w:p>
@@ -793,21 +785,7 @@
           <w:sz w:val="22"/>
           <w:szCs w:val="22"/>
         </w:rPr>
-        <w:t>Manage a database of 30,000+ clients and e</w:t>
-      </w:r>
-      <w:r>
-        <w:rPr>
-          <w:sz w:val="22"/>
-          <w:szCs w:val="22"/>
-        </w:rPr>
-        <w:t>nhance weekly email deliverability/securit</w:t>
-      </w:r>
-      <w:r>
-        <w:rPr>
-          <w:sz w:val="22"/>
-          <w:szCs w:val="22"/>
-        </w:rPr>
-        <w:t>y to each client</w:t>
+        <w:t>Primary liaison with in-country partner organizations and potential collaborators</w:t>
       </w:r>
     </w:p>
     <w:p>
@@ -828,7 +806,7 @@
           <w:sz w:val="22"/>
           <w:szCs w:val="22"/>
         </w:rPr>
-        <w:t>Collaborate with marketing team members to develop innovative approaches that have increased client signups</w:t>
+        <w:t>Collaborate with Instructional &amp; Psychology Technology mentors to further develop open-content curriculum</w:t>
       </w:r>
     </w:p>
     <w:p>
@@ -849,7 +827,7 @@
           <w:sz w:val="22"/>
           <w:szCs w:val="22"/>
         </w:rPr>
-        <w:t>Explore scripting in Python, Objective-C, and JavaScript to improve productivity of day-to-day tasks</w:t>
+        <w:t>Work side-by-side business interns to research and develop micro franchise iterations to be deployed mid-2021</w:t>
       </w:r>
     </w:p>
     <w:p>
@@ -925,7 +903,7 @@
           <w:sz w:val="22"/>
           <w:szCs w:val="22"/>
         </w:rPr>
-        <w:t>I</w:t>
+        <w:t>Information &amp; Communications Technology (ICT) Intern</w:t>
       </w:r>
       <w:r>
         <w:rPr>
@@ -934,15 +912,6 @@
           <w:sz w:val="22"/>
           <w:szCs w:val="22"/>
         </w:rPr>
-        <w:t>nformation &amp; Communications Technology (ICT) Intern</w:t>
-      </w:r>
-      <w:r>
-        <w:rPr>
-          <w:b w:val="0"/>
-          <w:i/>
-          <w:sz w:val="22"/>
-          <w:szCs w:val="22"/>
-        </w:rPr>
         <w:tab/>
       </w:r>
       <w:r>
@@ -951,39 +920,7 @@
           <w:sz w:val="22"/>
           <w:szCs w:val="22"/>
         </w:rPr>
-        <w:t>May</w:t>
-      </w:r>
-      <w:r>
-        <w:rPr>
-          <w:b w:val="0"/>
-          <w:sz w:val="22"/>
-          <w:szCs w:val="22"/>
-        </w:rPr>
-        <w:t xml:space="preserve"> 20</w:t>
-      </w:r>
-      <w:r>
-        <w:rPr>
-          <w:b w:val="0"/>
-          <w:sz w:val="22"/>
-          <w:szCs w:val="22"/>
-        </w:rPr>
-        <w:t>20</w:t>
-      </w:r>
-      <w:r>
-        <w:rPr>
-          <w:b w:val="0"/>
-          <w:sz w:val="22"/>
-          <w:szCs w:val="22"/>
-        </w:rPr>
-        <w:t xml:space="preserve"> – </w:t>
-      </w:r>
-      <w:r>
-        <w:rPr>
-          <w:b w:val="0"/>
-          <w:sz w:val="22"/>
-          <w:szCs w:val="22"/>
-        </w:rPr>
-        <w:t>Aug 2020</w:t>
+        <w:t>May 2020 – Aug 2020</w:t>
       </w:r>
     </w:p>
     <w:p>
@@ -1053,14 +990,7 @@
           <w:sz w:val="22"/>
           <w:szCs w:val="22"/>
         </w:rPr>
-        <w:t xml:space="preserve"> </w:t>
-      </w:r>
-      <w:r>
-        <w:rPr>
-          <w:sz w:val="22"/>
-          <w:szCs w:val="22"/>
-        </w:rPr>
-        <w:t>a mobile, low-broadband portal</w:t>
+        <w:t xml:space="preserve"> a mobile, low-broadband portal</w:t>
       </w:r>
       <w:r>
         <w:rPr>

</xml_diff>

<commit_message>
Updated Resume doc and index.html
</commit_message>
<xml_diff>
--- a/DrewBayles_Resume.docx
+++ b/DrewBayles_Resume.docx
@@ -273,10 +273,65 @@
         <w:pStyle w:val="Resume"/>
         <w:rPr>
           <w:b w:val="0"/>
-          <w:sz w:val="22"/>
-          <w:szCs w:val="22"/>
-        </w:rPr>
-      </w:pPr>
+          <w:i/>
+          <w:sz w:val="22"/>
+          <w:szCs w:val="22"/>
+        </w:rPr>
+      </w:pPr>
+      <w:r>
+        <w:rPr>
+          <w:b w:val="0"/>
+          <w:i/>
+          <w:sz w:val="22"/>
+          <w:szCs w:val="22"/>
+        </w:rPr>
+        <w:t>Bachelor of Science</w:t>
+      </w:r>
+      <w:r>
+        <w:rPr>
+          <w:b w:val="0"/>
+          <w:i/>
+          <w:sz w:val="22"/>
+          <w:szCs w:val="22"/>
+        </w:rPr>
+        <w:t xml:space="preserve"> in</w:t>
+      </w:r>
+      <w:r>
+        <w:rPr>
+          <w:b w:val="0"/>
+          <w:i/>
+          <w:sz w:val="22"/>
+          <w:szCs w:val="22"/>
+        </w:rPr>
+        <w:t xml:space="preserve"> </w:t>
+      </w:r>
+      <w:r>
+        <w:rPr>
+          <w:b w:val="0"/>
+          <w:i/>
+          <w:sz w:val="22"/>
+          <w:szCs w:val="22"/>
+        </w:rPr>
+        <w:t>Computer Science</w:t>
+      </w:r>
+      <w:r>
+        <w:rPr>
+          <w:b w:val="0"/>
+          <w:i/>
+          <w:sz w:val="22"/>
+          <w:szCs w:val="22"/>
+        </w:rPr>
+        <w:t xml:space="preserve"> (Emphasis in Software Engineering)</w:t>
+      </w:r>
+      <w:r>
+        <w:rPr>
+          <w:b w:val="0"/>
+          <w:i/>
+          <w:sz w:val="22"/>
+          <w:szCs w:val="22"/>
+        </w:rPr>
+        <w:tab/>
+      </w:r>
       <w:r>
         <w:rPr>
           <w:b w:val="0"/>
@@ -284,7 +339,16 @@
           <w:sz w:val="22"/>
           <w:szCs w:val="22"/>
         </w:rPr>
-        <w:t>Bachelor of Science</w:t>
+        <w:t>Expected</w:t>
+      </w:r>
+      <w:r>
+        <w:rPr>
+          <w:b w:val="0"/>
+          <w:i/>
+          <w:sz w:val="22"/>
+          <w:szCs w:val="22"/>
+        </w:rPr>
+        <w:t xml:space="preserve"> </w:t>
       </w:r>
       <w:r>
         <w:rPr>
@@ -293,7 +357,7 @@
           <w:sz w:val="22"/>
           <w:szCs w:val="22"/>
         </w:rPr>
-        <w:t xml:space="preserve"> in</w:t>
+        <w:t>Apr</w:t>
       </w:r>
       <w:r>
         <w:rPr>
@@ -302,7 +366,7 @@
           <w:sz w:val="22"/>
           <w:szCs w:val="22"/>
         </w:rPr>
-        <w:t xml:space="preserve"> </w:t>
+        <w:t xml:space="preserve"> 20</w:t>
       </w:r>
       <w:r>
         <w:rPr>
@@ -311,43 +375,12 @@
           <w:sz w:val="22"/>
           <w:szCs w:val="22"/>
         </w:rPr>
-        <w:t>Computer Science</w:t>
+        <w:t>23</w:t>
       </w:r>
       <w:r>
         <w:rPr>
           <w:b w:val="0"/>
-          <w:sz w:val="22"/>
-          <w:szCs w:val="22"/>
-        </w:rPr>
-        <w:tab/>
-      </w:r>
-      <w:r>
-        <w:rPr>
-          <w:b w:val="0"/>
-          <w:sz w:val="22"/>
-          <w:szCs w:val="22"/>
-        </w:rPr>
-        <w:t>Apr</w:t>
-      </w:r>
-      <w:r>
-        <w:rPr>
-          <w:b w:val="0"/>
-          <w:sz w:val="22"/>
-          <w:szCs w:val="22"/>
-        </w:rPr>
-        <w:t xml:space="preserve"> 20</w:t>
-      </w:r>
-      <w:r>
-        <w:rPr>
-          <w:b w:val="0"/>
-          <w:sz w:val="22"/>
-          <w:szCs w:val="22"/>
-        </w:rPr>
-        <w:t>23</w:t>
-      </w:r>
-      <w:r>
-        <w:rPr>
-          <w:b w:val="0"/>
+          <w:i/>
           <w:sz w:val="22"/>
           <w:szCs w:val="22"/>
         </w:rPr>
@@ -369,10 +402,43 @@
       </w:pPr>
       <w:r>
         <w:rPr>
-          <w:sz w:val="22"/>
-          <w:szCs w:val="22"/>
-        </w:rPr>
-        <w:t>Emphasis: Software Engineering</w:t>
+          <w:iCs/>
+          <w:sz w:val="22"/>
+          <w:szCs w:val="22"/>
+        </w:rPr>
+        <w:t>Minors</w:t>
+      </w:r>
+      <w:r>
+        <w:rPr>
+          <w:iCs/>
+          <w:sz w:val="22"/>
+          <w:szCs w:val="22"/>
+        </w:rPr>
+        <w:t>:</w:t>
+      </w:r>
+      <w:r>
+        <w:rPr>
+          <w:iCs/>
+          <w:sz w:val="22"/>
+          <w:szCs w:val="22"/>
+        </w:rPr>
+        <w:t xml:space="preserve"> Africana Studies</w:t>
+      </w:r>
+      <w:r>
+        <w:rPr>
+          <w:iCs/>
+          <w:sz w:val="22"/>
+          <w:szCs w:val="22"/>
+        </w:rPr>
+        <w:t xml:space="preserve">, </w:t>
+      </w:r>
+      <w:r>
+        <w:rPr>
+          <w:iCs/>
+          <w:sz w:val="22"/>
+          <w:szCs w:val="22"/>
+        </w:rPr>
+        <w:t>International Development</w:t>
       </w:r>
     </w:p>
     <w:p>
@@ -390,51 +456,10 @@
       </w:pPr>
       <w:r>
         <w:rPr>
-          <w:iCs/>
-          <w:sz w:val="22"/>
-          <w:szCs w:val="22"/>
-        </w:rPr>
-        <w:t>Minors</w:t>
-      </w:r>
-      <w:r>
-        <w:rPr>
-          <w:iCs/>
-          <w:sz w:val="22"/>
-          <w:szCs w:val="22"/>
-        </w:rPr>
-        <w:t>:</w:t>
-      </w:r>
-      <w:r>
-        <w:rPr>
-          <w:iCs/>
-          <w:sz w:val="22"/>
-          <w:szCs w:val="22"/>
-        </w:rPr>
-        <w:t xml:space="preserve"> </w:t>
-      </w:r>
-      <w:r>
-        <w:rPr>
-          <w:iCs/>
-          <w:sz w:val="22"/>
-          <w:szCs w:val="22"/>
-        </w:rPr>
-        <w:t>Africana Studies</w:t>
-      </w:r>
-      <w:r>
-        <w:rPr>
-          <w:iCs/>
-          <w:sz w:val="22"/>
-          <w:szCs w:val="22"/>
-        </w:rPr>
-        <w:t xml:space="preserve">, </w:t>
-      </w:r>
-      <w:r>
-        <w:rPr>
-          <w:iCs/>
-          <w:sz w:val="22"/>
-          <w:szCs w:val="22"/>
-        </w:rPr>
-        <w:t>International Development</w:t>
+          <w:sz w:val="22"/>
+          <w:szCs w:val="22"/>
+        </w:rPr>
+        <w:t>GPA: 3.89 / 4.00</w:t>
       </w:r>
     </w:p>
     <w:p>
@@ -456,7 +481,7 @@
           <w:sz w:val="22"/>
           <w:szCs w:val="22"/>
         </w:rPr>
-        <w:t>Relevant Coursework: CS 224 Computer Systems, CS 235 Data Structures, CS 236 Discrete Structures</w:t>
+        <w:t>Relevant Coursework: Computer Systems, Data Structures, Discrete Structures</w:t>
       </w:r>
     </w:p>
     <w:p>
@@ -540,7 +565,21 @@
           <w:sz w:val="22"/>
           <w:szCs w:val="22"/>
         </w:rPr>
-        <w:t>| Renaissance Honor Roll Award 4 years</w:t>
+        <w:t xml:space="preserve">| Renaissance Honor Roll Award 4 </w:t>
+      </w:r>
+      <w:r>
+        <w:rPr>
+          <w:sz w:val="22"/>
+          <w:szCs w:val="22"/>
+        </w:rPr>
+        <w:t>y</w:t>
+      </w:r>
+      <w:r>
+        <w:rPr>
+          <w:sz w:val="22"/>
+          <w:szCs w:val="22"/>
+        </w:rPr>
+        <w:t>ears</w:t>
       </w:r>
       <w:r>
         <w:rPr>
@@ -676,12 +715,21 @@
           <w:szCs w:val="22"/>
         </w:rPr>
       </w:pPr>
-      <w:r>
-        <w:rPr>
-          <w:sz w:val="22"/>
-          <w:szCs w:val="22"/>
-        </w:rPr>
-        <w:t>Community Development Network</w:t>
+      <w:proofErr w:type="spellStart"/>
+      <w:r>
+        <w:rPr>
+          <w:sz w:val="22"/>
+          <w:szCs w:val="22"/>
+        </w:rPr>
+        <w:t>Naccarato</w:t>
+      </w:r>
+      <w:proofErr w:type="spellEnd"/>
+      <w:r>
+        <w:rPr>
+          <w:sz w:val="22"/>
+          <w:szCs w:val="22"/>
+        </w:rPr>
+        <w:t xml:space="preserve"> Leadership Center</w:t>
       </w:r>
       <w:r>
         <w:rPr>
@@ -731,7 +779,7 @@
           <w:sz w:val="22"/>
           <w:szCs w:val="22"/>
         </w:rPr>
-        <w:t>Project Coordinator Intern</w:t>
+        <w:t>IT Specialist</w:t>
       </w:r>
       <w:r>
         <w:rPr>
@@ -748,7 +796,7 @@
           <w:sz w:val="22"/>
           <w:szCs w:val="22"/>
         </w:rPr>
-        <w:t>Sep 2020 – Present</w:t>
+        <w:t>Dec 2019 – Present</w:t>
       </w:r>
     </w:p>
     <w:p>
@@ -769,7 +817,21 @@
           <w:sz w:val="22"/>
           <w:szCs w:val="22"/>
         </w:rPr>
-        <w:t>Primary liaison with in-country partner organizations and potential collaborators</w:t>
+        <w:t>Manage a database of 30,000+ clients and e</w:t>
+      </w:r>
+      <w:r>
+        <w:rPr>
+          <w:sz w:val="22"/>
+          <w:szCs w:val="22"/>
+        </w:rPr>
+        <w:t>nhance weekly email deliverability/securit</w:t>
+      </w:r>
+      <w:r>
+        <w:rPr>
+          <w:sz w:val="22"/>
+          <w:szCs w:val="22"/>
+        </w:rPr>
+        <w:t>y to each client</w:t>
       </w:r>
     </w:p>
     <w:p>
@@ -790,7 +852,7 @@
           <w:sz w:val="22"/>
           <w:szCs w:val="22"/>
         </w:rPr>
-        <w:t>Collaborate with Instructional &amp; Psychology Technology mentors to further develop open-content curriculum</w:t>
+        <w:t>Collaborate with marketing team members to develop innovative approaches that have increased client signups</w:t>
       </w:r>
     </w:p>
     <w:p>
@@ -811,13 +873,12 @@
           <w:sz w:val="22"/>
           <w:szCs w:val="22"/>
         </w:rPr>
-        <w:t>Work side-by-side business interns to research and develop micro franchise iterations to be deployed mid-2021</w:t>
+        <w:t>Explore scripting in Python, Objective-C, and JavaScript to improve productivity of day-to-day tasks</w:t>
       </w:r>
     </w:p>
     <w:p>
       <w:pPr>
-        <w:pStyle w:val="ListParagraph"/>
-        <w:ind w:left="270"/>
+        <w:pStyle w:val="Resume"/>
         <w:rPr>
           <w:sz w:val="22"/>
           <w:szCs w:val="22"/>
@@ -887,7 +948,7 @@
           <w:sz w:val="22"/>
           <w:szCs w:val="22"/>
         </w:rPr>
-        <w:t>Information &amp; Communications Technology (ICT) Intern</w:t>
+        <w:t>Project Coordinator Intern</w:t>
       </w:r>
       <w:r>
         <w:rPr>
@@ -904,7 +965,7 @@
           <w:sz w:val="22"/>
           <w:szCs w:val="22"/>
         </w:rPr>
-        <w:t>May 2020 – Aug 2020</w:t>
+        <w:t>Sep 2020 – Present</w:t>
       </w:r>
     </w:p>
     <w:p>
@@ -925,7 +986,7 @@
           <w:sz w:val="22"/>
           <w:szCs w:val="22"/>
         </w:rPr>
-        <w:t>Worked on an interdisciplinary team focused on expanding global access to literacy and self-reliance content</w:t>
+        <w:t>Primary liaison with in-country partner organizations and potential collaborators</w:t>
       </w:r>
     </w:p>
     <w:p>
@@ -946,7 +1007,7 @@
           <w:sz w:val="22"/>
           <w:szCs w:val="22"/>
         </w:rPr>
-        <w:t>Distributed surveys and analyzed data to plan an Open Educational Resource online portal in West Africa</w:t>
+        <w:t>Collaborate with Instructional &amp; Psychology Technology mentors to further develop open-content curriculum</w:t>
       </w:r>
     </w:p>
     <w:p>
@@ -967,33 +1028,15 @@
           <w:sz w:val="22"/>
           <w:szCs w:val="22"/>
         </w:rPr>
-        <w:t>Developed</w:t>
-      </w:r>
-      <w:r>
-        <w:rPr>
-          <w:sz w:val="22"/>
-          <w:szCs w:val="22"/>
-        </w:rPr>
-        <w:t xml:space="preserve"> a mobile, low-broadband portal</w:t>
-      </w:r>
-      <w:r>
-        <w:rPr>
-          <w:sz w:val="22"/>
-          <w:szCs w:val="22"/>
-        </w:rPr>
-        <w:t xml:space="preserve"> </w:t>
-      </w:r>
-      <w:r>
-        <w:rPr>
-          <w:sz w:val="22"/>
-          <w:szCs w:val="22"/>
-        </w:rPr>
-        <w:t>targeted towards rural individuals with low connectivity</w:t>
+        <w:t>Work side-by-side business interns to research and develop micro franchise iterations to be deployed mid-2021</w:t>
       </w:r>
     </w:p>
     <w:p>
       <w:pPr>
-        <w:rPr>
+        <w:pStyle w:val="Resume"/>
+        <w:rPr>
+          <w:b w:val="0"/>
+          <w:i/>
           <w:sz w:val="22"/>
           <w:szCs w:val="22"/>
         </w:rPr>
@@ -1003,62 +1046,6 @@
       <w:pPr>
         <w:pStyle w:val="Resume"/>
         <w:rPr>
-          <w:sz w:val="22"/>
-          <w:szCs w:val="22"/>
-        </w:rPr>
-      </w:pPr>
-      <w:proofErr w:type="spellStart"/>
-      <w:r>
-        <w:rPr>
-          <w:sz w:val="22"/>
-          <w:szCs w:val="22"/>
-        </w:rPr>
-        <w:t>Naccarato</w:t>
-      </w:r>
-      <w:proofErr w:type="spellEnd"/>
-      <w:r>
-        <w:rPr>
-          <w:sz w:val="22"/>
-          <w:szCs w:val="22"/>
-        </w:rPr>
-        <w:t xml:space="preserve"> Leadership Center</w:t>
-      </w:r>
-      <w:r>
-        <w:rPr>
-          <w:sz w:val="22"/>
-          <w:szCs w:val="22"/>
-        </w:rPr>
-        <w:tab/>
-      </w:r>
-      <w:r>
-        <w:rPr>
-          <w:b w:val="0"/>
-          <w:sz w:val="22"/>
-          <w:szCs w:val="22"/>
-        </w:rPr>
-        <w:t>Provo</w:t>
-      </w:r>
-      <w:r>
-        <w:rPr>
-          <w:b w:val="0"/>
-          <w:sz w:val="22"/>
-          <w:szCs w:val="22"/>
-        </w:rPr>
-        <w:t xml:space="preserve">, </w:t>
-      </w:r>
-      <w:r>
-        <w:rPr>
-          <w:b w:val="0"/>
-          <w:sz w:val="22"/>
-          <w:szCs w:val="22"/>
-        </w:rPr>
-        <w:t>UT</w:t>
-      </w:r>
-    </w:p>
-    <w:p>
-      <w:pPr>
-        <w:pStyle w:val="Resume"/>
-        <w:rPr>
           <w:b w:val="0"/>
           <w:sz w:val="22"/>
           <w:szCs w:val="22"/>
@@ -1071,7 +1058,7 @@
           <w:sz w:val="22"/>
           <w:szCs w:val="22"/>
         </w:rPr>
-        <w:t>IT Specialist</w:t>
+        <w:t>Information &amp; Communications Technology (ICT) Intern</w:t>
       </w:r>
       <w:r>
         <w:rPr>
@@ -1088,7 +1075,7 @@
           <w:sz w:val="22"/>
           <w:szCs w:val="22"/>
         </w:rPr>
-        <w:t>Dec 2019 – Present</w:t>
+        <w:t>May 2020 – Aug 2020</w:t>
       </w:r>
     </w:p>
     <w:p>
@@ -1109,28 +1096,7 @@
           <w:sz w:val="22"/>
           <w:szCs w:val="22"/>
         </w:rPr>
-        <w:t>Manage a database of 30,000+ clients and e</w:t>
-      </w:r>
-      <w:r>
-        <w:rPr>
-          <w:sz w:val="22"/>
-          <w:szCs w:val="22"/>
-        </w:rPr>
-        <w:t>nhance weekly email deliverability/securit</w:t>
-      </w:r>
-      <w:r>
-        <w:rPr>
-          <w:sz w:val="22"/>
-          <w:szCs w:val="22"/>
-        </w:rPr>
-        <w:t>y</w:t>
-      </w:r>
-      <w:r>
-        <w:rPr>
-          <w:sz w:val="22"/>
-          <w:szCs w:val="22"/>
-        </w:rPr>
-        <w:t xml:space="preserve"> to each client</w:t>
+        <w:t>Worked on an interdisciplinary team focused on expanding global access to literacy and self-reliance content</w:t>
       </w:r>
     </w:p>
     <w:p>
@@ -1151,7 +1117,7 @@
           <w:sz w:val="22"/>
           <w:szCs w:val="22"/>
         </w:rPr>
-        <w:t>Collaborate with marketing team members to develop innovative approaches that have increased client signups</w:t>
+        <w:t>Distributed surveys and analyzed data to plan an Open Educational Resource online portal in West Africa</w:t>
       </w:r>
     </w:p>
     <w:p>
@@ -1172,35 +1138,28 @@
           <w:sz w:val="22"/>
           <w:szCs w:val="22"/>
         </w:rPr>
-        <w:t xml:space="preserve">Explore </w:t>
-      </w:r>
-      <w:r>
-        <w:rPr>
-          <w:sz w:val="22"/>
-          <w:szCs w:val="22"/>
-        </w:rPr>
-        <w:t>scripting in Python,</w:t>
-      </w:r>
-      <w:r>
-        <w:rPr>
-          <w:sz w:val="22"/>
-          <w:szCs w:val="22"/>
-        </w:rPr>
-        <w:t xml:space="preserve"> Objective-C, and JavaScript to</w:t>
-      </w:r>
-      <w:r>
-        <w:rPr>
-          <w:sz w:val="22"/>
-          <w:szCs w:val="22"/>
-        </w:rPr>
-        <w:t xml:space="preserve"> improve productivity of</w:t>
-      </w:r>
-      <w:r>
-        <w:rPr>
-          <w:sz w:val="22"/>
-          <w:szCs w:val="22"/>
-        </w:rPr>
-        <w:t xml:space="preserve"> day-to-day tasks</w:t>
+        <w:t>Developed</w:t>
+      </w:r>
+      <w:r>
+        <w:rPr>
+          <w:sz w:val="22"/>
+          <w:szCs w:val="22"/>
+        </w:rPr>
+        <w:t xml:space="preserve"> a mobile, low-broadband portal</w:t>
+      </w:r>
+      <w:r>
+        <w:rPr>
+          <w:sz w:val="22"/>
+          <w:szCs w:val="22"/>
+        </w:rPr>
+        <w:t xml:space="preserve"> </w:t>
+      </w:r>
+      <w:r>
+        <w:rPr>
+          <w:sz w:val="22"/>
+          <w:szCs w:val="22"/>
+        </w:rPr>
+        <w:t>targeted towards rural individuals with low connectivity</w:t>
       </w:r>
     </w:p>
     <w:p>
@@ -1508,6 +1467,13 @@
           <w:sz w:val="22"/>
           <w:szCs w:val="22"/>
         </w:rPr>
+        <w:t>, Mount Olive High School Chapter</w:t>
+      </w:r>
+      <w:r>
+        <w:rPr>
+          <w:sz w:val="22"/>
+          <w:szCs w:val="22"/>
+        </w:rPr>
         <w:tab/>
       </w:r>
       <w:r>
@@ -1633,7 +1599,21 @@
           <w:sz w:val="22"/>
           <w:szCs w:val="22"/>
         </w:rPr>
-        <w:t>Mount Olive Marching Band</w:t>
+        <w:t xml:space="preserve">Mount Olive </w:t>
+      </w:r>
+      <w:r>
+        <w:rPr>
+          <w:sz w:val="22"/>
+          <w:szCs w:val="22"/>
+        </w:rPr>
+        <w:t xml:space="preserve">High School </w:t>
+      </w:r>
+      <w:r>
+        <w:rPr>
+          <w:sz w:val="22"/>
+          <w:szCs w:val="22"/>
+        </w:rPr>
+        <w:t>Marching Band</w:t>
       </w:r>
       <w:r>
         <w:rPr>
@@ -1769,7 +1749,23 @@
           <w:sz w:val="22"/>
           <w:szCs w:val="22"/>
         </w:rPr>
-        <w:t>Programming experience – C++, Java, HTML, CSS</w:t>
+        <w:t xml:space="preserve">Programming experience – C++, </w:t>
+      </w:r>
+      <w:r>
+        <w:rPr>
+          <w:iCs/>
+          <w:sz w:val="22"/>
+          <w:szCs w:val="22"/>
+        </w:rPr>
+        <w:t xml:space="preserve">C, </w:t>
+      </w:r>
+      <w:r>
+        <w:rPr>
+          <w:iCs/>
+          <w:sz w:val="22"/>
+          <w:szCs w:val="22"/>
+        </w:rPr>
+        <w:t>Java, HTML, CSS</w:t>
       </w:r>
       <w:r>
         <w:rPr>
@@ -1924,6 +1920,13 @@
           <w:szCs w:val="22"/>
         </w:rPr>
         <w:t>, Boy Scouts of America</w:t>
+      </w:r>
+      <w:r>
+        <w:rPr>
+          <w:sz w:val="22"/>
+          <w:szCs w:val="22"/>
+        </w:rPr>
+        <w:t>,</w:t>
       </w:r>
       <w:r>
         <w:rPr>

</xml_diff>

<commit_message>
Update resume for TaxBit employment and senior year
</commit_message>
<xml_diff>
--- a/DrewBayles_Resume.docx
+++ b/DrewBayles_Resume.docx
@@ -450,7 +450,14 @@
           <w:sz w:val="22"/>
           <w:szCs w:val="22"/>
         </w:rPr>
-        <w:t>89</w:t>
+        <w:t>8</w:t>
+      </w:r>
+      <w:r>
+        <w:rPr>
+          <w:sz w:val="22"/>
+          <w:szCs w:val="22"/>
+        </w:rPr>
+        <w:t>5</w:t>
       </w:r>
       <w:r>
         <w:rPr>
@@ -612,181 +619,6 @@
     </w:p>
     <w:p>
       <w:pPr>
-        <w:pStyle w:val="Resume"/>
-        <w:rPr>
-          <w:b w:val="0"/>
-          <w:sz w:val="22"/>
-          <w:szCs w:val="22"/>
-        </w:rPr>
-      </w:pPr>
-      <w:r>
-        <w:rPr>
-          <w:sz w:val="22"/>
-          <w:szCs w:val="22"/>
-        </w:rPr>
-        <w:t>Mount Olive High School</w:t>
-      </w:r>
-      <w:r>
-        <w:rPr>
-          <w:sz w:val="22"/>
-          <w:szCs w:val="22"/>
-        </w:rPr>
-        <w:tab/>
-      </w:r>
-      <w:r>
-        <w:rPr>
-          <w:b w:val="0"/>
-          <w:sz w:val="22"/>
-          <w:szCs w:val="22"/>
-        </w:rPr>
-        <w:t xml:space="preserve">Mount Olive, NJ     </w:t>
-      </w:r>
-    </w:p>
-    <w:p>
-      <w:pPr>
-        <w:rPr>
-          <w:sz w:val="22"/>
-          <w:szCs w:val="22"/>
-        </w:rPr>
-      </w:pPr>
-      <w:r>
-        <w:rPr>
-          <w:sz w:val="22"/>
-          <w:szCs w:val="22"/>
-        </w:rPr>
-        <w:t>GPA</w:t>
-      </w:r>
-      <w:r>
-        <w:rPr>
-          <w:sz w:val="22"/>
-          <w:szCs w:val="22"/>
-        </w:rPr>
-        <w:t>:</w:t>
-      </w:r>
-      <w:r>
-        <w:rPr>
-          <w:sz w:val="22"/>
-          <w:szCs w:val="22"/>
-        </w:rPr>
-        <w:t xml:space="preserve"> 3.86 / 4.00 </w:t>
-      </w:r>
-      <w:r>
-        <w:rPr>
-          <w:sz w:val="22"/>
-          <w:szCs w:val="22"/>
-        </w:rPr>
-        <w:t xml:space="preserve">| Renaissance Honor Roll Award 4 </w:t>
-      </w:r>
-      <w:r>
-        <w:rPr>
-          <w:sz w:val="22"/>
-          <w:szCs w:val="22"/>
-        </w:rPr>
-        <w:t>y</w:t>
-      </w:r>
-      <w:r>
-        <w:rPr>
-          <w:sz w:val="22"/>
-          <w:szCs w:val="22"/>
-        </w:rPr>
-        <w:t>ears</w:t>
-      </w:r>
-      <w:r>
-        <w:rPr>
-          <w:sz w:val="22"/>
-          <w:szCs w:val="22"/>
-        </w:rPr>
-        <w:t xml:space="preserve"> | </w:t>
-      </w:r>
-      <w:r>
-        <w:rPr>
-          <w:sz w:val="22"/>
-          <w:szCs w:val="22"/>
-        </w:rPr>
-        <w:t>Junior Class Vice President</w:t>
-      </w:r>
-      <w:r>
-        <w:rPr>
-          <w:sz w:val="22"/>
-          <w:szCs w:val="22"/>
-        </w:rPr>
-        <w:t xml:space="preserve"> </w:t>
-      </w:r>
-      <w:r>
-        <w:rPr>
-          <w:sz w:val="22"/>
-          <w:szCs w:val="22"/>
-        </w:rPr>
-        <w:tab/>
-      </w:r>
-      <w:r>
-        <w:rPr>
-          <w:sz w:val="22"/>
-          <w:szCs w:val="22"/>
-        </w:rPr>
-        <w:tab/>
-        <w:t xml:space="preserve">           </w:t>
-      </w:r>
-      <w:r>
-        <w:rPr>
-          <w:sz w:val="22"/>
-          <w:szCs w:val="22"/>
-        </w:rPr>
-        <w:t>Jun 2017</w:t>
-      </w:r>
-    </w:p>
-    <w:p>
-      <w:pPr>
-        <w:pStyle w:val="ListParagraph"/>
-        <w:numPr>
-          <w:ilvl w:val="0"/>
-          <w:numId w:val="37"/>
-        </w:numPr>
-        <w:ind w:left="270" w:hanging="270"/>
-        <w:rPr>
-          <w:sz w:val="22"/>
-          <w:szCs w:val="22"/>
-        </w:rPr>
-      </w:pPr>
-      <w:r>
-        <w:rPr>
-          <w:sz w:val="22"/>
-          <w:szCs w:val="22"/>
-        </w:rPr>
-        <w:t>American Legion Jersey Boys State delegate in 2016</w:t>
-      </w:r>
-      <w:r>
-        <w:rPr>
-          <w:sz w:val="22"/>
-          <w:szCs w:val="22"/>
-        </w:rPr>
-        <w:t xml:space="preserve"> (1 out of 1,000 in</w:t>
-      </w:r>
-      <w:r>
-        <w:rPr>
-          <w:sz w:val="22"/>
-          <w:szCs w:val="22"/>
-        </w:rPr>
-        <w:t>-</w:t>
-      </w:r>
-      <w:r>
-        <w:rPr>
-          <w:sz w:val="22"/>
-          <w:szCs w:val="22"/>
-        </w:rPr>
-        <w:t>state delegates)</w:t>
-      </w:r>
-    </w:p>
-    <w:p>
-      <w:pPr>
-        <w:rPr>
-          <w:sz w:val="22"/>
-          <w:szCs w:val="22"/>
-        </w:rPr>
-      </w:pPr>
-    </w:p>
-    <w:p>
-      <w:pPr>
         <w:pStyle w:val="Heading2"/>
         <w:rPr>
           <w:rFonts w:ascii="Times New Roman" w:hAnsi="Times New Roman" w:cs="Times New Roman"/>
@@ -817,7 +649,7 @@
           <w:sz w:val="22"/>
           <w:szCs w:val="22"/>
         </w:rPr>
-        <w:t>AppsTango</w:t>
+        <w:t>TaxBit</w:t>
       </w:r>
       <w:proofErr w:type="spellEnd"/>
       <w:r>
@@ -825,13 +657,6 @@
           <w:sz w:val="22"/>
           <w:szCs w:val="22"/>
         </w:rPr>
-        <w:t xml:space="preserve"> LLC</w:t>
-      </w:r>
-      <w:r>
-        <w:rPr>
-          <w:sz w:val="22"/>
-          <w:szCs w:val="22"/>
-        </w:rPr>
         <w:tab/>
       </w:r>
       <w:r>
@@ -840,7 +665,7 @@
           <w:sz w:val="22"/>
           <w:szCs w:val="22"/>
         </w:rPr>
-        <w:t>Lehi</w:t>
+        <w:t>Draper</w:t>
       </w:r>
       <w:r>
         <w:rPr>
@@ -875,7 +700,7 @@
           <w:sz w:val="22"/>
           <w:szCs w:val="22"/>
         </w:rPr>
-        <w:t>Security Specialist</w:t>
+        <w:t>Software Engineer Intern</w:t>
       </w:r>
       <w:r>
         <w:rPr>
@@ -892,15 +717,7 @@
           <w:sz w:val="22"/>
           <w:szCs w:val="22"/>
         </w:rPr>
-        <w:t xml:space="preserve">May 2021 – </w:t>
-      </w:r>
-      <w:r>
-        <w:rPr>
-          <w:b w:val="0"/>
-          <w:sz w:val="22"/>
-          <w:szCs w:val="22"/>
-        </w:rPr>
-        <w:t>Apr 2022</w:t>
+        <w:t>June 2022 – Present</w:t>
       </w:r>
     </w:p>
     <w:p>
@@ -921,21 +738,7 @@
           <w:sz w:val="22"/>
           <w:szCs w:val="22"/>
         </w:rPr>
-        <w:t>Principle security auditor for all company accounts (2</w:t>
-      </w:r>
-      <w:r>
-        <w:rPr>
-          <w:sz w:val="22"/>
-          <w:szCs w:val="22"/>
-        </w:rPr>
-        <w:t>5</w:t>
-      </w:r>
-      <w:r>
-        <w:rPr>
-          <w:sz w:val="22"/>
-          <w:szCs w:val="22"/>
-        </w:rPr>
-        <w:t>+)</w:t>
+        <w:t>Built and maintain a validation-webhook ingesting 100M+ crypto transactions daily</w:t>
       </w:r>
     </w:p>
     <w:p>
@@ -956,56 +759,49 @@
           <w:sz w:val="22"/>
           <w:szCs w:val="22"/>
         </w:rPr>
-        <w:t>Ensure database security</w:t>
-      </w:r>
-      <w:r>
-        <w:rPr>
-          <w:sz w:val="22"/>
-          <w:szCs w:val="22"/>
-        </w:rPr>
-        <w:t>,</w:t>
-      </w:r>
-      <w:r>
-        <w:rPr>
-          <w:sz w:val="22"/>
-          <w:szCs w:val="22"/>
-        </w:rPr>
-        <w:t xml:space="preserve"> </w:t>
-      </w:r>
-      <w:r>
-        <w:rPr>
-          <w:sz w:val="22"/>
-          <w:szCs w:val="22"/>
-        </w:rPr>
-        <w:t xml:space="preserve">user access integrity, </w:t>
-      </w:r>
-      <w:r>
-        <w:rPr>
-          <w:sz w:val="22"/>
-          <w:szCs w:val="22"/>
-        </w:rPr>
-        <w:t>API</w:t>
-      </w:r>
-      <w:r>
-        <w:rPr>
-          <w:sz w:val="22"/>
-          <w:szCs w:val="22"/>
-        </w:rPr>
-        <w:t xml:space="preserve"> encryption</w:t>
-      </w:r>
-      <w:r>
-        <w:rPr>
-          <w:sz w:val="22"/>
-          <w:szCs w:val="22"/>
-        </w:rPr>
-        <w:t>,</w:t>
-      </w:r>
-      <w:r>
-        <w:rPr>
-          <w:sz w:val="22"/>
-          <w:szCs w:val="22"/>
-        </w:rPr>
-        <w:t xml:space="preserve"> and documentation</w:t>
+        <w:t xml:space="preserve">Monitor and test endpoints </w:t>
+      </w:r>
+      <w:r>
+        <w:rPr>
+          <w:sz w:val="22"/>
+          <w:szCs w:val="22"/>
+        </w:rPr>
+        <w:t>via</w:t>
+      </w:r>
+      <w:r>
+        <w:rPr>
+          <w:sz w:val="22"/>
+          <w:szCs w:val="22"/>
+        </w:rPr>
+        <w:t xml:space="preserve"> Postman</w:t>
+      </w:r>
+      <w:r>
+        <w:rPr>
+          <w:sz w:val="22"/>
+          <w:szCs w:val="22"/>
+        </w:rPr>
+        <w:t xml:space="preserve"> -</w:t>
+      </w:r>
+      <w:r>
+        <w:rPr>
+          <w:sz w:val="22"/>
+          <w:szCs w:val="22"/>
+        </w:rPr>
+        <w:t xml:space="preserve"> increas</w:t>
+      </w:r>
+      <w:r>
+        <w:rPr>
+          <w:sz w:val="22"/>
+          <w:szCs w:val="22"/>
+        </w:rPr>
+        <w:t>ing</w:t>
+      </w:r>
+      <w:r>
+        <w:rPr>
+          <w:sz w:val="22"/>
+          <w:szCs w:val="22"/>
+        </w:rPr>
+        <w:t xml:space="preserve"> bug detection and communication to non-engineers</w:t>
       </w:r>
     </w:p>
     <w:p>
@@ -1026,29 +822,138 @@
           <w:sz w:val="22"/>
           <w:szCs w:val="22"/>
         </w:rPr>
-        <w:t>Training on-site for AWS Cloud Practitioner certification</w:t>
+        <w:t xml:space="preserve">Skills: </w:t>
+      </w:r>
+      <w:r>
+        <w:rPr>
+          <w:sz w:val="22"/>
+          <w:szCs w:val="22"/>
+        </w:rPr>
+        <w:t xml:space="preserve">TypeScript, </w:t>
+      </w:r>
+      <w:r>
+        <w:rPr>
+          <w:sz w:val="22"/>
+          <w:szCs w:val="22"/>
+        </w:rPr>
+        <w:t xml:space="preserve">AWS, </w:t>
+      </w:r>
+      <w:r>
+        <w:rPr>
+          <w:sz w:val="22"/>
+          <w:szCs w:val="22"/>
+        </w:rPr>
+        <w:t xml:space="preserve">Serverless, </w:t>
+      </w:r>
+      <w:proofErr w:type="spellStart"/>
+      <w:proofErr w:type="gramStart"/>
+      <w:r>
+        <w:rPr>
+          <w:sz w:val="22"/>
+          <w:szCs w:val="22"/>
+        </w:rPr>
+        <w:t>CircleCI</w:t>
+      </w:r>
+      <w:proofErr w:type="spellEnd"/>
+      <w:r>
+        <w:rPr>
+          <w:sz w:val="22"/>
+          <w:szCs w:val="22"/>
+        </w:rPr>
+        <w:t>,,</w:t>
+      </w:r>
+      <w:proofErr w:type="gramEnd"/>
+      <w:r>
+        <w:rPr>
+          <w:sz w:val="22"/>
+          <w:szCs w:val="22"/>
+        </w:rPr>
+        <w:t xml:space="preserve"> Postman, Bitbucket</w:t>
       </w:r>
     </w:p>
     <w:p>
       <w:pPr>
         <w:pStyle w:val="Resume"/>
         <w:rPr>
+          <w:sz w:val="22"/>
+          <w:szCs w:val="22"/>
+        </w:rPr>
+      </w:pPr>
+    </w:p>
+    <w:p>
+      <w:pPr>
+        <w:pStyle w:val="Resume"/>
+        <w:rPr>
+          <w:sz w:val="22"/>
+          <w:szCs w:val="22"/>
+        </w:rPr>
+      </w:pPr>
+      <w:proofErr w:type="spellStart"/>
+      <w:r>
+        <w:rPr>
+          <w:sz w:val="22"/>
+          <w:szCs w:val="22"/>
+        </w:rPr>
+        <w:t>AppsTango</w:t>
+      </w:r>
+      <w:proofErr w:type="spellEnd"/>
+      <w:r>
+        <w:rPr>
+          <w:sz w:val="22"/>
+          <w:szCs w:val="22"/>
+        </w:rPr>
+        <w:t xml:space="preserve"> LLC</w:t>
+      </w:r>
+      <w:r>
+        <w:rPr>
+          <w:sz w:val="22"/>
+          <w:szCs w:val="22"/>
+        </w:rPr>
+        <w:tab/>
+      </w:r>
+      <w:r>
+        <w:rPr>
+          <w:b w:val="0"/>
+          <w:sz w:val="22"/>
+          <w:szCs w:val="22"/>
+        </w:rPr>
+        <w:t>Lehi</w:t>
+      </w:r>
+      <w:r>
+        <w:rPr>
+          <w:b w:val="0"/>
+          <w:sz w:val="22"/>
+          <w:szCs w:val="22"/>
+        </w:rPr>
+        <w:t xml:space="preserve">, </w:t>
+      </w:r>
+      <w:r>
+        <w:rPr>
+          <w:b w:val="0"/>
+          <w:sz w:val="22"/>
+          <w:szCs w:val="22"/>
+        </w:rPr>
+        <w:t>UT</w:t>
+      </w:r>
+    </w:p>
+    <w:p>
+      <w:pPr>
+        <w:pStyle w:val="Resume"/>
+        <w:rPr>
+          <w:b w:val="0"/>
+          <w:sz w:val="22"/>
+          <w:szCs w:val="22"/>
+        </w:rPr>
+      </w:pPr>
+      <w:r>
+        <w:rPr>
           <w:b w:val="0"/>
           <w:i/>
           <w:sz w:val="22"/>
           <w:szCs w:val="22"/>
         </w:rPr>
-      </w:pPr>
-    </w:p>
-    <w:p>
-      <w:pPr>
-        <w:pStyle w:val="Resume"/>
-        <w:rPr>
-          <w:b w:val="0"/>
-          <w:sz w:val="22"/>
-          <w:szCs w:val="22"/>
-        </w:rPr>
-      </w:pPr>
+        <w:t>Security Specialist</w:t>
+      </w:r>
       <w:r>
         <w:rPr>
           <w:b w:val="0"/>
@@ -1056,41 +961,15 @@
           <w:sz w:val="22"/>
           <w:szCs w:val="22"/>
         </w:rPr>
-        <w:t xml:space="preserve">Technical </w:t>
+        <w:tab/>
       </w:r>
       <w:r>
         <w:rPr>
           <w:b w:val="0"/>
-          <w:i/>
-          <w:sz w:val="22"/>
-          <w:szCs w:val="22"/>
-        </w:rPr>
-        <w:t>Project Manager</w:t>
-      </w:r>
-      <w:r>
-        <w:rPr>
-          <w:b w:val="0"/>
-          <w:i/>
-          <w:sz w:val="22"/>
-          <w:szCs w:val="22"/>
-        </w:rPr>
-        <w:tab/>
-      </w:r>
-      <w:r>
-        <w:rPr>
-          <w:b w:val="0"/>
-          <w:sz w:val="22"/>
-          <w:szCs w:val="22"/>
-        </w:rPr>
-        <w:t xml:space="preserve">Dec 2020 – </w:t>
-      </w:r>
-      <w:r>
-        <w:rPr>
-          <w:b w:val="0"/>
-          <w:sz w:val="22"/>
-          <w:szCs w:val="22"/>
-        </w:rPr>
-        <w:t>Apr 2022</w:t>
+          <w:sz w:val="22"/>
+          <w:szCs w:val="22"/>
+        </w:rPr>
+        <w:t>May 2021 – Apr 2022</w:t>
       </w:r>
     </w:p>
     <w:p>
@@ -1111,28 +990,7 @@
           <w:sz w:val="22"/>
           <w:szCs w:val="22"/>
         </w:rPr>
-        <w:t>Lead design and feature-related engineering priorities</w:t>
-      </w:r>
-      <w:r>
-        <w:rPr>
-          <w:sz w:val="22"/>
-          <w:szCs w:val="22"/>
-        </w:rPr>
-        <w:t xml:space="preserve"> for mobile and </w:t>
-      </w:r>
-      <w:r>
-        <w:rPr>
-          <w:sz w:val="22"/>
-          <w:szCs w:val="22"/>
-        </w:rPr>
-        <w:t>web-based</w:t>
-      </w:r>
-      <w:r>
-        <w:rPr>
-          <w:sz w:val="22"/>
-          <w:szCs w:val="22"/>
-        </w:rPr>
-        <w:t xml:space="preserve"> apps</w:t>
+        <w:t>Principle security auditor for all company accounts (25+)</w:t>
       </w:r>
     </w:p>
     <w:p>
@@ -1153,14 +1011,7 @@
           <w:sz w:val="22"/>
           <w:szCs w:val="22"/>
         </w:rPr>
-        <w:t>Manage teams of 4-8 software engineers</w:t>
-      </w:r>
-      <w:r>
-        <w:rPr>
-          <w:sz w:val="22"/>
-          <w:szCs w:val="22"/>
-        </w:rPr>
-        <w:t xml:space="preserve"> via Jira</w:t>
+        <w:t>Ensured database security,</w:t>
       </w:r>
       <w:r>
         <w:rPr>
@@ -1174,7 +1025,21 @@
           <w:sz w:val="22"/>
           <w:szCs w:val="22"/>
         </w:rPr>
-        <w:t>using agile principles</w:t>
+        <w:t xml:space="preserve">user access integrity, </w:t>
+      </w:r>
+      <w:r>
+        <w:rPr>
+          <w:sz w:val="22"/>
+          <w:szCs w:val="22"/>
+        </w:rPr>
+        <w:t>API</w:t>
+      </w:r>
+      <w:r>
+        <w:rPr>
+          <w:sz w:val="22"/>
+          <w:szCs w:val="22"/>
+        </w:rPr>
+        <w:t xml:space="preserve"> encryption, and documentation</w:t>
       </w:r>
     </w:p>
     <w:p>
@@ -1195,34 +1060,15 @@
           <w:sz w:val="22"/>
           <w:szCs w:val="22"/>
         </w:rPr>
-        <w:t xml:space="preserve">Assist in architecting custom software projects using AWS </w:t>
-      </w:r>
-      <w:r>
-        <w:rPr>
-          <w:sz w:val="22"/>
-          <w:szCs w:val="22"/>
-        </w:rPr>
-        <w:t>technology</w:t>
-      </w:r>
-      <w:r>
-        <w:rPr>
-          <w:sz w:val="22"/>
-          <w:szCs w:val="22"/>
-        </w:rPr>
-        <w:t xml:space="preserve"> stack</w:t>
-      </w:r>
-      <w:r>
-        <w:rPr>
-          <w:sz w:val="22"/>
-          <w:szCs w:val="22"/>
-        </w:rPr>
-        <w:t>s</w:t>
+        <w:t>Trained on-site for AWS Cloud Practitioner certification</w:t>
       </w:r>
     </w:p>
     <w:p>
       <w:pPr>
         <w:pStyle w:val="Resume"/>
         <w:rPr>
+          <w:b w:val="0"/>
+          <w:i/>
           <w:sz w:val="22"/>
           <w:szCs w:val="22"/>
         </w:rPr>
@@ -1232,69 +1078,6 @@
       <w:pPr>
         <w:pStyle w:val="Resume"/>
         <w:rPr>
-          <w:sz w:val="22"/>
-          <w:szCs w:val="22"/>
-        </w:rPr>
-      </w:pPr>
-      <w:proofErr w:type="spellStart"/>
-      <w:r>
-        <w:rPr>
-          <w:sz w:val="22"/>
-          <w:szCs w:val="22"/>
-        </w:rPr>
-        <w:t>Naccarato</w:t>
-      </w:r>
-      <w:proofErr w:type="spellEnd"/>
-      <w:r>
-        <w:rPr>
-          <w:sz w:val="22"/>
-          <w:szCs w:val="22"/>
-        </w:rPr>
-        <w:t xml:space="preserve"> Leadership Center</w:t>
-      </w:r>
-      <w:r>
-        <w:rPr>
-          <w:sz w:val="22"/>
-          <w:szCs w:val="22"/>
-        </w:rPr>
-        <w:t xml:space="preserve"> LLC</w:t>
-      </w:r>
-      <w:r>
-        <w:rPr>
-          <w:sz w:val="22"/>
-          <w:szCs w:val="22"/>
-        </w:rPr>
-        <w:tab/>
-      </w:r>
-      <w:r>
-        <w:rPr>
-          <w:b w:val="0"/>
-          <w:sz w:val="22"/>
-          <w:szCs w:val="22"/>
-        </w:rPr>
-        <w:t>Provo</w:t>
-      </w:r>
-      <w:r>
-        <w:rPr>
-          <w:b w:val="0"/>
-          <w:sz w:val="22"/>
-          <w:szCs w:val="22"/>
-        </w:rPr>
-        <w:t xml:space="preserve">, </w:t>
-      </w:r>
-      <w:r>
-        <w:rPr>
-          <w:b w:val="0"/>
-          <w:sz w:val="22"/>
-          <w:szCs w:val="22"/>
-        </w:rPr>
-        <w:t>UT</w:t>
-      </w:r>
-    </w:p>
-    <w:p>
-      <w:pPr>
-        <w:pStyle w:val="Resume"/>
-        <w:rPr>
           <w:b w:val="0"/>
           <w:sz w:val="22"/>
           <w:szCs w:val="22"/>
@@ -1307,7 +1090,7 @@
           <w:sz w:val="22"/>
           <w:szCs w:val="22"/>
         </w:rPr>
-        <w:t>IT Specialist</w:t>
+        <w:t>Technical Project Manager</w:t>
       </w:r>
       <w:r>
         <w:rPr>
@@ -1324,15 +1107,7 @@
           <w:sz w:val="22"/>
           <w:szCs w:val="22"/>
         </w:rPr>
-        <w:t xml:space="preserve">Dec 2019 – </w:t>
-      </w:r>
-      <w:r>
-        <w:rPr>
-          <w:b w:val="0"/>
-          <w:sz w:val="22"/>
-          <w:szCs w:val="22"/>
-        </w:rPr>
-        <w:t>Dec 2020</w:t>
+        <w:t>Dec 2020 – Apr 2022</w:t>
       </w:r>
     </w:p>
     <w:p>
@@ -1353,49 +1128,7 @@
           <w:sz w:val="22"/>
           <w:szCs w:val="22"/>
         </w:rPr>
-        <w:t>Manage</w:t>
-      </w:r>
-      <w:r>
-        <w:rPr>
-          <w:sz w:val="22"/>
-          <w:szCs w:val="22"/>
-        </w:rPr>
-        <w:t>d</w:t>
-      </w:r>
-      <w:r>
-        <w:rPr>
-          <w:sz w:val="22"/>
-          <w:szCs w:val="22"/>
-        </w:rPr>
-        <w:t xml:space="preserve"> a database of 30,000+ clients and e</w:t>
-      </w:r>
-      <w:r>
-        <w:rPr>
-          <w:sz w:val="22"/>
-          <w:szCs w:val="22"/>
-        </w:rPr>
-        <w:t>nhance</w:t>
-      </w:r>
-      <w:r>
-        <w:rPr>
-          <w:sz w:val="22"/>
-          <w:szCs w:val="22"/>
-        </w:rPr>
-        <w:t>d</w:t>
-      </w:r>
-      <w:r>
-        <w:rPr>
-          <w:sz w:val="22"/>
-          <w:szCs w:val="22"/>
-        </w:rPr>
-        <w:t xml:space="preserve"> weekly email deliverability/securit</w:t>
-      </w:r>
-      <w:r>
-        <w:rPr>
-          <w:sz w:val="22"/>
-          <w:szCs w:val="22"/>
-        </w:rPr>
-        <w:t>y to each client</w:t>
+        <w:t>Led design and feature-related engineering priorities for mobile and web-based apps</w:t>
       </w:r>
     </w:p>
     <w:p>
@@ -1416,21 +1149,21 @@
           <w:sz w:val="22"/>
           <w:szCs w:val="22"/>
         </w:rPr>
-        <w:t>Collaborate</w:t>
-      </w:r>
-      <w:r>
-        <w:rPr>
-          <w:sz w:val="22"/>
-          <w:szCs w:val="22"/>
-        </w:rPr>
-        <w:t>d</w:t>
-      </w:r>
-      <w:r>
-        <w:rPr>
-          <w:sz w:val="22"/>
-          <w:szCs w:val="22"/>
-        </w:rPr>
-        <w:t xml:space="preserve"> with marketing to develop innovative approaches that increased client signups</w:t>
+        <w:t xml:space="preserve">Managed teams of 4-8 </w:t>
+      </w:r>
+      <w:r>
+        <w:rPr>
+          <w:sz w:val="22"/>
+          <w:szCs w:val="22"/>
+        </w:rPr>
+        <w:t xml:space="preserve">offshore </w:t>
+      </w:r>
+      <w:r>
+        <w:rPr>
+          <w:sz w:val="22"/>
+          <w:szCs w:val="22"/>
+        </w:rPr>
+        <w:t>software engineers via Jira using agile principles</w:t>
       </w:r>
     </w:p>
     <w:p>
@@ -1451,21 +1184,49 @@
           <w:sz w:val="22"/>
           <w:szCs w:val="22"/>
         </w:rPr>
-        <w:t>Explore</w:t>
-      </w:r>
-      <w:r>
-        <w:rPr>
-          <w:sz w:val="22"/>
-          <w:szCs w:val="22"/>
-        </w:rPr>
-        <w:t>d</w:t>
-      </w:r>
-      <w:r>
-        <w:rPr>
-          <w:sz w:val="22"/>
-          <w:szCs w:val="22"/>
-        </w:rPr>
-        <w:t xml:space="preserve"> scripting in Python, Objective-C, and JavaScript to improve productivity of day-to-day tasks</w:t>
+        <w:t>Assisted in architecting</w:t>
+      </w:r>
+      <w:r>
+        <w:rPr>
+          <w:sz w:val="22"/>
+          <w:szCs w:val="22"/>
+        </w:rPr>
+        <w:t xml:space="preserve"> 10</w:t>
+      </w:r>
+      <w:r>
+        <w:rPr>
+          <w:sz w:val="22"/>
+          <w:szCs w:val="22"/>
+        </w:rPr>
+        <w:t xml:space="preserve"> custom projects using AWS </w:t>
+      </w:r>
+      <w:r>
+        <w:rPr>
+          <w:sz w:val="22"/>
+          <w:szCs w:val="22"/>
+        </w:rPr>
+        <w:t>tech</w:t>
+      </w:r>
+      <w:r>
+        <w:rPr>
+          <w:sz w:val="22"/>
+          <w:szCs w:val="22"/>
+        </w:rPr>
+        <w:t>nology</w:t>
+      </w:r>
+      <w:r>
+        <w:rPr>
+          <w:sz w:val="22"/>
+          <w:szCs w:val="22"/>
+        </w:rPr>
+        <w:t xml:space="preserve"> </w:t>
+      </w:r>
+      <w:r>
+        <w:rPr>
+          <w:sz w:val="22"/>
+          <w:szCs w:val="22"/>
+        </w:rPr>
+        <w:t>stacks</w:t>
       </w:r>
     </w:p>
     <w:p>
@@ -1485,47 +1246,21 @@
           <w:szCs w:val="22"/>
         </w:rPr>
       </w:pPr>
-      <w:r>
-        <w:rPr>
-          <w:sz w:val="22"/>
-          <w:szCs w:val="22"/>
-        </w:rPr>
-        <w:t>Community Development Network</w:t>
-      </w:r>
-      <w:r>
-        <w:rPr>
-          <w:sz w:val="22"/>
-          <w:szCs w:val="22"/>
-        </w:rPr>
-        <w:t xml:space="preserve"> </w:t>
-      </w:r>
-      <w:r>
-        <w:rPr>
-          <w:sz w:val="22"/>
-          <w:szCs w:val="22"/>
-        </w:rPr>
-        <w:t>501(c)</w:t>
-      </w:r>
-      <w:r>
-        <w:rPr>
-          <w:sz w:val="22"/>
-          <w:szCs w:val="22"/>
-        </w:rPr>
-        <w:t>(</w:t>
-      </w:r>
-      <w:r>
-        <w:rPr>
-          <w:sz w:val="22"/>
-          <w:szCs w:val="22"/>
-        </w:rPr>
-        <w:t>3</w:t>
-      </w:r>
-      <w:r>
-        <w:rPr>
-          <w:sz w:val="22"/>
-          <w:szCs w:val="22"/>
-        </w:rPr>
-        <w:t>)</w:t>
+      <w:proofErr w:type="spellStart"/>
+      <w:r>
+        <w:rPr>
+          <w:sz w:val="22"/>
+          <w:szCs w:val="22"/>
+        </w:rPr>
+        <w:t>Naccarato</w:t>
+      </w:r>
+      <w:proofErr w:type="spellEnd"/>
+      <w:r>
+        <w:rPr>
+          <w:sz w:val="22"/>
+          <w:szCs w:val="22"/>
+        </w:rPr>
+        <w:t xml:space="preserve"> Leadership Center LLC</w:t>
       </w:r>
       <w:r>
         <w:rPr>
@@ -1540,7 +1275,7 @@
           <w:sz w:val="22"/>
           <w:szCs w:val="22"/>
         </w:rPr>
-        <w:t>Bountiful</w:t>
+        <w:t>Provo</w:t>
       </w:r>
       <w:r>
         <w:rPr>
@@ -1575,7 +1310,7 @@
           <w:sz w:val="22"/>
           <w:szCs w:val="22"/>
         </w:rPr>
-        <w:t>Information &amp; Communications Technology (ICT) Intern</w:t>
+        <w:t>IT Specialist</w:t>
       </w:r>
       <w:r>
         <w:rPr>
@@ -1592,7 +1327,130 @@
           <w:sz w:val="22"/>
           <w:szCs w:val="22"/>
         </w:rPr>
-        <w:t xml:space="preserve">May 2020 – </w:t>
+        <w:t>Dec 2019 – Dec 2020</w:t>
+      </w:r>
+    </w:p>
+    <w:p>
+      <w:pPr>
+        <w:pStyle w:val="ListParagraph"/>
+        <w:numPr>
+          <w:ilvl w:val="0"/>
+          <w:numId w:val="31"/>
+        </w:numPr>
+        <w:ind w:left="270" w:hanging="270"/>
+        <w:rPr>
+          <w:sz w:val="22"/>
+          <w:szCs w:val="22"/>
+        </w:rPr>
+      </w:pPr>
+      <w:r>
+        <w:rPr>
+          <w:sz w:val="22"/>
+          <w:szCs w:val="22"/>
+        </w:rPr>
+        <w:t>Managed a database of 30,000+ clients and e</w:t>
+      </w:r>
+      <w:r>
+        <w:rPr>
+          <w:sz w:val="22"/>
+          <w:szCs w:val="22"/>
+        </w:rPr>
+        <w:t>nhance</w:t>
+      </w:r>
+      <w:r>
+        <w:rPr>
+          <w:sz w:val="22"/>
+          <w:szCs w:val="22"/>
+        </w:rPr>
+        <w:t>d</w:t>
+      </w:r>
+      <w:r>
+        <w:rPr>
+          <w:sz w:val="22"/>
+          <w:szCs w:val="22"/>
+        </w:rPr>
+        <w:t xml:space="preserve"> weekly email deliverability/securit</w:t>
+      </w:r>
+      <w:r>
+        <w:rPr>
+          <w:sz w:val="22"/>
+          <w:szCs w:val="22"/>
+        </w:rPr>
+        <w:t>y to each client</w:t>
+      </w:r>
+    </w:p>
+    <w:p>
+      <w:pPr>
+        <w:pStyle w:val="ListParagraph"/>
+        <w:numPr>
+          <w:ilvl w:val="0"/>
+          <w:numId w:val="31"/>
+        </w:numPr>
+        <w:ind w:left="270" w:hanging="270"/>
+        <w:rPr>
+          <w:sz w:val="22"/>
+          <w:szCs w:val="22"/>
+        </w:rPr>
+      </w:pPr>
+      <w:r>
+        <w:rPr>
+          <w:sz w:val="22"/>
+          <w:szCs w:val="22"/>
+        </w:rPr>
+        <w:t>Collaborated with marketing to develop innovative approaches that increased client signups</w:t>
+      </w:r>
+    </w:p>
+    <w:p>
+      <w:pPr>
+        <w:pStyle w:val="ListParagraph"/>
+        <w:numPr>
+          <w:ilvl w:val="0"/>
+          <w:numId w:val="31"/>
+        </w:numPr>
+        <w:ind w:left="270" w:hanging="270"/>
+        <w:rPr>
+          <w:sz w:val="22"/>
+          <w:szCs w:val="22"/>
+        </w:rPr>
+      </w:pPr>
+      <w:r>
+        <w:rPr>
+          <w:sz w:val="22"/>
+          <w:szCs w:val="22"/>
+        </w:rPr>
+        <w:t>Explored scripting in Python, Objective-C, and JavaScript to improve productivity of day-to-day tasks</w:t>
+      </w:r>
+    </w:p>
+    <w:p>
+      <w:pPr>
+        <w:pStyle w:val="Resume"/>
+        <w:rPr>
+          <w:sz w:val="22"/>
+          <w:szCs w:val="22"/>
+        </w:rPr>
+      </w:pPr>
+    </w:p>
+    <w:p>
+      <w:pPr>
+        <w:pStyle w:val="Resume"/>
+        <w:rPr>
+          <w:sz w:val="22"/>
+          <w:szCs w:val="22"/>
+        </w:rPr>
+      </w:pPr>
+      <w:r>
+        <w:rPr>
+          <w:sz w:val="22"/>
+          <w:szCs w:val="22"/>
+        </w:rPr>
+        <w:t>Community Development Network 501(c)(3)</w:t>
+      </w:r>
+      <w:r>
+        <w:rPr>
+          <w:sz w:val="22"/>
+          <w:szCs w:val="22"/>
+        </w:rPr>
+        <w:tab/>
       </w:r>
       <w:r>
         <w:rPr>
@@ -1600,7 +1458,7 @@
           <w:sz w:val="22"/>
           <w:szCs w:val="22"/>
         </w:rPr>
-        <w:t>Jul</w:t>
+        <w:t>Bountiful</w:t>
       </w:r>
       <w:r>
         <w:rPr>
@@ -1608,7 +1466,7 @@
           <w:sz w:val="22"/>
           <w:szCs w:val="22"/>
         </w:rPr>
-        <w:t xml:space="preserve"> 202</w:t>
+        <w:t xml:space="preserve">, </w:t>
       </w:r>
       <w:r>
         <w:rPr>
@@ -1616,7 +1474,43 @@
           <w:sz w:val="22"/>
           <w:szCs w:val="22"/>
         </w:rPr>
-        <w:t>1</w:t>
+        <w:t>UT</w:t>
+      </w:r>
+    </w:p>
+    <w:p>
+      <w:pPr>
+        <w:pStyle w:val="Resume"/>
+        <w:rPr>
+          <w:b w:val="0"/>
+          <w:sz w:val="22"/>
+          <w:szCs w:val="22"/>
+        </w:rPr>
+      </w:pPr>
+      <w:r>
+        <w:rPr>
+          <w:b w:val="0"/>
+          <w:i/>
+          <w:sz w:val="22"/>
+          <w:szCs w:val="22"/>
+        </w:rPr>
+        <w:t>Information &amp; Communications Technology (ICT) Intern</w:t>
+      </w:r>
+      <w:r>
+        <w:rPr>
+          <w:b w:val="0"/>
+          <w:i/>
+          <w:sz w:val="22"/>
+          <w:szCs w:val="22"/>
+        </w:rPr>
+        <w:tab/>
+      </w:r>
+      <w:r>
+        <w:rPr>
+          <w:b w:val="0"/>
+          <w:sz w:val="22"/>
+          <w:szCs w:val="22"/>
+        </w:rPr>
+        <w:t>May 2020 – Jul 2021</w:t>
       </w:r>
     </w:p>
     <w:p>
@@ -2038,71 +1932,6 @@
           <w:szCs w:val="22"/>
         </w:rPr>
         <w:t>BYU Africana Studies Student Symposium Finalist - "Islamic Reform in Northern Nigeria"</w:t>
-      </w:r>
-    </w:p>
-    <w:p>
-      <w:pPr>
-        <w:pStyle w:val="ListParagraph"/>
-        <w:numPr>
-          <w:ilvl w:val="0"/>
-          <w:numId w:val="32"/>
-        </w:numPr>
-        <w:tabs>
-          <w:tab w:val="left" w:pos="270"/>
-        </w:tabs>
-        <w:ind w:hanging="720"/>
-        <w:rPr>
-          <w:sz w:val="22"/>
-          <w:szCs w:val="22"/>
-        </w:rPr>
-      </w:pPr>
-      <w:r>
-        <w:rPr>
-          <w:iCs/>
-          <w:sz w:val="22"/>
-          <w:szCs w:val="22"/>
-        </w:rPr>
-        <w:t xml:space="preserve">Programming experience – C++, </w:t>
-      </w:r>
-      <w:r>
-        <w:rPr>
-          <w:iCs/>
-          <w:sz w:val="22"/>
-          <w:szCs w:val="22"/>
-        </w:rPr>
-        <w:t xml:space="preserve">C, </w:t>
-      </w:r>
-      <w:r>
-        <w:rPr>
-          <w:iCs/>
-          <w:sz w:val="22"/>
-          <w:szCs w:val="22"/>
-        </w:rPr>
-        <w:t>Java, HTML, CSS</w:t>
-      </w:r>
-      <w:r>
-        <w:rPr>
-          <w:iCs/>
-          <w:sz w:val="22"/>
-          <w:szCs w:val="22"/>
-        </w:rPr>
-        <w:t>, JavaScript</w:t>
-      </w:r>
-      <w:r>
-        <w:rPr>
-          <w:iCs/>
-          <w:sz w:val="22"/>
-          <w:szCs w:val="22"/>
-        </w:rPr>
-        <w:t>, Vue.js, Node</w:t>
-      </w:r>
-      <w:r>
-        <w:rPr>
-          <w:iCs/>
-          <w:sz w:val="22"/>
-          <w:szCs w:val="22"/>
-        </w:rPr>
-        <w:t>, Python</w:t>
       </w:r>
     </w:p>
     <w:p>

</xml_diff>

<commit_message>
Updated resume word doc
</commit_message>
<xml_diff>
--- a/DrewBayles_Resume.docx
+++ b/DrewBayles_Resume.docx
@@ -494,7 +494,7 @@
           <w:sz w:val="22"/>
           <w:szCs w:val="22"/>
         </w:rPr>
-        <w:t>Android Programming</w:t>
+        <w:t xml:space="preserve">Algorithm Design &amp; Analysis, </w:t>
       </w:r>
       <w:r>
         <w:rPr>
@@ -502,7 +502,7 @@
           <w:sz w:val="22"/>
           <w:szCs w:val="22"/>
         </w:rPr>
-        <w:t xml:space="preserve">, </w:t>
+        <w:t xml:space="preserve">Data Structures, </w:t>
       </w:r>
       <w:r>
         <w:rPr>
@@ -510,15 +510,7 @@
           <w:sz w:val="22"/>
           <w:szCs w:val="22"/>
         </w:rPr>
-        <w:t xml:space="preserve">Algorithm Design &amp; Analysis, </w:t>
-      </w:r>
-      <w:r>
-        <w:rPr>
-          <w:iCs/>
-          <w:sz w:val="22"/>
-          <w:szCs w:val="22"/>
-        </w:rPr>
-        <w:t xml:space="preserve">Data Structures, </w:t>
+        <w:t xml:space="preserve">Database Modeling, </w:t>
       </w:r>
       <w:r>
         <w:rPr>
@@ -846,7 +838,6 @@
         <w:t xml:space="preserve">Serverless, </w:t>
       </w:r>
       <w:proofErr w:type="spellStart"/>
-      <w:proofErr w:type="gramStart"/>
       <w:r>
         <w:rPr>
           <w:sz w:val="22"/>
@@ -860,15 +851,7 @@
           <w:sz w:val="22"/>
           <w:szCs w:val="22"/>
         </w:rPr>
-        <w:t>,,</w:t>
-      </w:r>
-      <w:proofErr w:type="gramEnd"/>
-      <w:r>
-        <w:rPr>
-          <w:sz w:val="22"/>
-          <w:szCs w:val="22"/>
-        </w:rPr>
-        <w:t xml:space="preserve"> Postman, Bitbucket</w:t>
+        <w:t>, Postman, Bitbucket</w:t>
       </w:r>
     </w:p>
     <w:p>
@@ -1090,7 +1073,7 @@
           <w:sz w:val="22"/>
           <w:szCs w:val="22"/>
         </w:rPr>
-        <w:t>Technical Project Manager</w:t>
+        <w:t>Project Manager</w:t>
       </w:r>
       <w:r>
         <w:rPr>

</xml_diff>